<commit_message>
ST program 7, Resume formal Photo, Web Program
</commit_message>
<xml_diff>
--- a/SEM-I/Anirudh_Uday_Parvatikar_resume.docx
+++ b/SEM-I/Anirudh_Uday_Parvatikar_resume.docx
@@ -18,7 +18,7 @@
         <mc:AlternateContent>
           <mc:Choice Requires="wpg">
             <w:drawing>
-              <wp:anchor distT="0" distB="0" distL="114300" distR="114300" simplePos="0" relativeHeight="487535616" behindDoc="1" locked="0" layoutInCell="1" allowOverlap="1" wp14:anchorId="237A1F20" wp14:editId="6A27BDA3">
+              <wp:anchor distT="0" distB="0" distL="114300" distR="114300" simplePos="0" relativeHeight="487535616" behindDoc="1" locked="0" layoutInCell="1" allowOverlap="1" wp14:anchorId="237A1F20" wp14:editId="4DA94A93">
                 <wp:simplePos x="0" y="0"/>
                 <wp:positionH relativeFrom="page">
                   <wp:posOffset>0</wp:posOffset>
@@ -297,7 +297,7 @@
           </mc:Choice>
           <mc:Fallback>
             <w:pict>
-              <v:group w14:anchorId="200F555A" id="Group 18" o:spid="_x0000_s1026" style="position:absolute;margin-left:0;margin-top:0;width:595pt;height:155.35pt;z-index:-15780864;mso-position-horizontal-relative:page;mso-position-vertical-relative:page" coordsize="11900,3107" o:gfxdata="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">
+              <v:group w14:anchorId="750C2357" id="Group 18" o:spid="_x0000_s1026" style="position:absolute;margin-left:0;margin-top:0;width:595pt;height:155.35pt;z-index:-15780864;mso-position-horizontal-relative:page;mso-position-vertical-relative:page" coordsize="11900,3107" o:gfxdata="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">
                 <v:rect id="Rectangle 25" o:spid="_x0000_s1027" style="position:absolute;width:11900;height:3107;visibility:visible;mso-wrap-style:square;v-text-anchor:top" o:gfxdata="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" fillcolor="#0c3760" stroked="f"/>
                 <v:shapetype id="_x0000_t75" coordsize="21600,21600" o:spt="75" o:preferrelative="t" path="m@4@5l@4@11@9@11@9@5xe" filled="f" stroked="f">
                   <v:stroke joinstyle="miter"/>
@@ -549,25 +549,23 @@
       </w:pPr>
       <w:r>
         <w:rPr>
-          <w:rFonts w:ascii="Microsoft Sans Serif"/>
           <w:noProof/>
           <w:color w:val="FFFFFF"/>
-          <w:w w:val="110"/>
-          <w:sz w:val="19"/>
+          <w:w w:val="125"/>
         </w:rPr>
         <w:drawing>
-          <wp:anchor distT="0" distB="0" distL="114300" distR="114300" simplePos="0" relativeHeight="487537664" behindDoc="0" locked="0" layoutInCell="1" allowOverlap="1" wp14:anchorId="5564CD14" wp14:editId="75A6CF24">
+          <wp:anchor distT="0" distB="0" distL="114300" distR="114300" simplePos="0" relativeHeight="487540736" behindDoc="0" locked="0" layoutInCell="1" allowOverlap="1" wp14:anchorId="567D08A6" wp14:editId="34F077A7">
             <wp:simplePos x="0" y="0"/>
             <wp:positionH relativeFrom="margin">
-              <wp:align>right</wp:align>
+              <wp:posOffset>6235700</wp:posOffset>
             </wp:positionH>
             <wp:positionV relativeFrom="paragraph">
-              <wp:posOffset>180340</wp:posOffset>
+              <wp:posOffset>215900</wp:posOffset>
             </wp:positionV>
-            <wp:extent cx="975360" cy="1119163"/>
-            <wp:effectExtent l="0" t="0" r="0" b="5080"/>
+            <wp:extent cx="948261" cy="1039237"/>
+            <wp:effectExtent l="0" t="0" r="4445" b="8890"/>
             <wp:wrapNone/>
-            <wp:docPr id="1" name="Picture 1"/>
+            <wp:docPr id="947109867" name="Picture 1"/>
             <wp:cNvGraphicFramePr>
               <a:graphicFrameLocks xmlns:a="http://schemas.openxmlformats.org/drawingml/2006/main" noChangeAspect="1"/>
             </wp:cNvGraphicFramePr>
@@ -575,7 +573,7 @@
               <a:graphicData uri="http://schemas.openxmlformats.org/drawingml/2006/picture">
                 <pic:pic xmlns:pic="http://schemas.openxmlformats.org/drawingml/2006/picture">
                   <pic:nvPicPr>
-                    <pic:cNvPr id="1" name="Picture 1"/>
+                    <pic:cNvPr id="947109867" name="Picture 947109867"/>
                     <pic:cNvPicPr/>
                   </pic:nvPicPr>
                   <pic:blipFill>
@@ -593,7 +591,7 @@
                   <pic:spPr>
                     <a:xfrm>
                       <a:off x="0" y="0"/>
-                      <a:ext cx="975360" cy="1119163"/>
+                      <a:ext cx="948261" cy="1039237"/>
                     </a:xfrm>
                     <a:prstGeom prst="rect">
                       <a:avLst/>
@@ -763,6 +761,7 @@
       <w:pPr>
         <w:pStyle w:val="BodyText"/>
         <w:spacing w:before="47" w:line="273" w:lineRule="exact"/>
+        <w:jc w:val="both"/>
       </w:pPr>
       <w:r>
         <w:rPr>
@@ -893,6 +892,11 @@
         <w:pStyle w:val="BodyText"/>
         <w:spacing w:before="1" w:line="235" w:lineRule="auto"/>
         <w:ind w:right="3443"/>
+        <w:jc w:val="both"/>
+        <w:rPr>
+          <w:spacing w:val="-11"/>
+          <w:w w:val="95"/>
+        </w:rPr>
       </w:pPr>
       <w:r>
         <w:rPr>
@@ -1011,6 +1015,18 @@
         </w:rPr>
         <w:t xml:space="preserve"> </w:t>
       </w:r>
+    </w:p>
+    <w:p>
+      <w:pPr>
+        <w:pStyle w:val="BodyText"/>
+        <w:spacing w:before="1" w:line="235" w:lineRule="auto"/>
+        <w:ind w:right="3443"/>
+        <w:jc w:val="both"/>
+        <w:rPr>
+          <w:spacing w:val="-8"/>
+          <w:w w:val="95"/>
+        </w:rPr>
+      </w:pPr>
       <w:r>
         <w:rPr>
           <w:w w:val="95"/>
@@ -1154,6 +1170,14 @@
         </w:rPr>
         <w:t xml:space="preserve"> </w:t>
       </w:r>
+    </w:p>
+    <w:p>
+      <w:pPr>
+        <w:pStyle w:val="BodyText"/>
+        <w:spacing w:before="1" w:line="235" w:lineRule="auto"/>
+        <w:ind w:right="3443"/>
+        <w:jc w:val="both"/>
+      </w:pPr>
       <w:r>
         <w:rPr>
           <w:w w:val="95"/>
@@ -1199,12 +1223,12 @@
         </w:rPr>
         <w:t>utilize</w:t>
       </w:r>
-    </w:p>
-    <w:p>
-      <w:pPr>
-        <w:pStyle w:val="BodyText"/>
-        <w:spacing w:line="271" w:lineRule="exact"/>
-      </w:pPr>
+      <w:r>
+        <w:rPr>
+          <w:w w:val="95"/>
+        </w:rPr>
+        <w:t xml:space="preserve"> </w:t>
+      </w:r>
       <w:r>
         <w:rPr>
           <w:spacing w:val="-1"/>
@@ -3840,6 +3864,7 @@
         <w:t xml:space="preserve">BMSIT &amp; M Engineering College </w:t>
       </w:r>
       <w:proofErr w:type="spellStart"/>
+      <w:proofErr w:type="gramStart"/>
       <w:r>
         <w:rPr>
           <w:w w:val="95"/>
@@ -3847,6 +3872,7 @@
         <w:t>Yelahanka,Bangalore</w:t>
       </w:r>
       <w:proofErr w:type="spellEnd"/>
+      <w:proofErr w:type="gramEnd"/>
     </w:p>
     <w:p>
       <w:pPr>
@@ -4198,9 +4224,17 @@
         <w:rPr>
           <w:spacing w:val="-1"/>
         </w:rPr>
-        <w:t>N.K.Thakkar</w:t>
+        <w:t>N.</w:t>
+      </w:r>
+      <w:proofErr w:type="gramStart"/>
+      <w:r>
+        <w:rPr>
+          <w:spacing w:val="-1"/>
+        </w:rPr>
+        <w:t>K.Thakkar</w:t>
       </w:r>
       <w:proofErr w:type="spellEnd"/>
+      <w:proofErr w:type="gramEnd"/>
       <w:r>
         <w:rPr>
           <w:spacing w:val="-20"/>
@@ -4658,6 +4692,7 @@
       <w:pPr>
         <w:pStyle w:val="BodyText"/>
         <w:spacing w:before="89"/>
+        <w:jc w:val="both"/>
         <w:rPr>
           <w:w w:val="95"/>
         </w:rPr>
@@ -4698,6 +4733,7 @@
       <w:pPr>
         <w:pStyle w:val="Heading2"/>
         <w:spacing w:before="123"/>
+        <w:jc w:val="both"/>
         <w:rPr>
           <w:rFonts w:ascii="Lucida Sans Unicode" w:eastAsia="Lucida Sans Unicode" w:hAnsi="Lucida Sans Unicode" w:cs="Lucida Sans Unicode"/>
           <w:w w:val="95"/>
@@ -4750,8 +4786,19 @@
           <w:sz w:val="18"/>
           <w:szCs w:val="18"/>
         </w:rPr>
-        <w:t xml:space="preserve"> ads &amp; annoyances .</w:t>
-      </w:r>
+        <w:t xml:space="preserve"> ads &amp; </w:t>
+      </w:r>
+      <w:proofErr w:type="gramStart"/>
+      <w:r>
+        <w:rPr>
+          <w:rFonts w:ascii="Lucida Sans Unicode" w:eastAsia="Lucida Sans Unicode" w:hAnsi="Lucida Sans Unicode" w:cs="Lucida Sans Unicode"/>
+          <w:w w:val="95"/>
+          <w:sz w:val="18"/>
+          <w:szCs w:val="18"/>
+        </w:rPr>
+        <w:t>annoyances .</w:t>
+      </w:r>
+      <w:proofErr w:type="gramEnd"/>
       <w:r>
         <w:rPr>
           <w:rFonts w:ascii="Lucida Sans Unicode" w:eastAsia="Lucida Sans Unicode" w:hAnsi="Lucida Sans Unicode" w:cs="Lucida Sans Unicode"/>
@@ -4884,6 +4931,7 @@
         <w:t xml:space="preserve">tive software built with </w:t>
       </w:r>
       <w:proofErr w:type="spellStart"/>
+      <w:proofErr w:type="gramStart"/>
       <w:r>
         <w:rPr>
           <w:rFonts w:ascii="Lucida Sans Unicode" w:eastAsia="Lucida Sans Unicode" w:hAnsi="Lucida Sans Unicode" w:cs="Lucida Sans Unicode"/>
@@ -4891,7 +4939,17 @@
           <w:sz w:val="18"/>
           <w:szCs w:val="18"/>
         </w:rPr>
-        <w:t>Java,swing,awt</w:t>
+        <w:t>Java,swing</w:t>
+      </w:r>
+      <w:proofErr w:type="gramEnd"/>
+      <w:r>
+        <w:rPr>
+          <w:rFonts w:ascii="Lucida Sans Unicode" w:eastAsia="Lucida Sans Unicode" w:hAnsi="Lucida Sans Unicode" w:cs="Lucida Sans Unicode"/>
+          <w:w w:val="95"/>
+          <w:sz w:val="18"/>
+          <w:szCs w:val="18"/>
+        </w:rPr>
+        <w:t>,awt</w:t>
       </w:r>
       <w:proofErr w:type="spellEnd"/>
       <w:r>
@@ -4987,11 +5045,19 @@
           <w:w w:val="95"/>
         </w:rPr>
       </w:pPr>
-      <w:r>
-        <w:rPr>
-          <w:w w:val="95"/>
-        </w:rPr>
-        <w:t>An website made to track my daily day-to-day expenditure.</w:t>
+      <w:proofErr w:type="gramStart"/>
+      <w:r>
+        <w:rPr>
+          <w:w w:val="95"/>
+        </w:rPr>
+        <w:t>An</w:t>
+      </w:r>
+      <w:proofErr w:type="gramEnd"/>
+      <w:r>
+        <w:rPr>
+          <w:w w:val="95"/>
+        </w:rPr>
+        <w:t xml:space="preserve"> website made to track my daily day-to-day expenditure.</w:t>
       </w:r>
     </w:p>
     <w:p>
@@ -5297,6 +5363,7 @@
       <w:pPr>
         <w:pStyle w:val="BodyText"/>
         <w:spacing w:before="89"/>
+        <w:jc w:val="both"/>
         <w:rPr>
           <w:w w:val="95"/>
         </w:rPr>
@@ -5335,6 +5402,7 @@
       <w:pPr>
         <w:pStyle w:val="BodyText"/>
         <w:spacing w:before="89"/>
+        <w:jc w:val="both"/>
         <w:rPr>
           <w:w w:val="95"/>
         </w:rPr>
@@ -5355,7 +5423,21 @@
         <w:rPr>
           <w:w w:val="95"/>
         </w:rPr>
-        <w:t xml:space="preserve"> aim in this hackathon was to provide platform for specially abled people which consists of all the information about Hospitals, Recreational centers and therapy centers which mainly take care of specially abled people.</w:t>
+        <w:t xml:space="preserve"> aim in this hackathon was to provide platform for </w:t>
+      </w:r>
+      <w:proofErr w:type="gramStart"/>
+      <w:r>
+        <w:rPr>
+          <w:w w:val="95"/>
+        </w:rPr>
+        <w:t>specially</w:t>
+      </w:r>
+      <w:proofErr w:type="gramEnd"/>
+      <w:r>
+        <w:rPr>
+          <w:w w:val="95"/>
+        </w:rPr>
+        <w:t xml:space="preserve"> abled people which consists of all the information about Hospitals, Recreational centers and therapy centers which mainly take care of specially abled people.</w:t>
       </w:r>
     </w:p>
     <w:p>

</xml_diff>